<commit_message>
Update to Advisor with corect Title
</commit_message>
<xml_diff>
--- a/research/Research.docx
+++ b/research/Research.docx
@@ -89,8 +89,13 @@
         <w:jc w:val="center"/>
       </w:pPr>
       <w:r>
-        <w:t>Advisor: Jim Tulip</w:t>
-      </w:r>
+        <w:t xml:space="preserve">Advisor: </w:t>
+      </w:r>
+      <w:r>
+        <w:t>Dr James Tulip</w:t>
+      </w:r>
+      <w:bookmarkStart w:id="0" w:name="_GoBack"/>
+      <w:bookmarkEnd w:id="0"/>
     </w:p>
     <w:p/>
     <w:p/>
@@ -535,8 +540,6 @@
     </w:p>
     <w:p/>
     <w:p>
-      <w:bookmarkStart w:id="0" w:name="_GoBack"/>
-      <w:bookmarkEnd w:id="0"/>
       <w:r>
         <w:t>The task being evaluated was how rapidly is the agent playing Mario in SMB level 1</w:t>
       </w:r>
@@ -1082,13 +1085,29 @@
     </w:p>
     <w:p/>
     <w:p>
-      <w:r>
-        <w:t>Formula to consider:</w:t>
+      <w:pPr>
+        <w:pStyle w:val="Heading4"/>
+      </w:pPr>
+      <w:r>
+        <w:t>Formulas</w:t>
+      </w:r>
+      <w:r>
+        <w:t>:</w:t>
+      </w:r>
+    </w:p>
+    <w:p>
+      <w:r>
+        <w:t>New genome appropriateness:</w:t>
       </w:r>
     </w:p>
     <w:p>
       <w:r>
         <w:t>Given a genome that is making progress at the rate fitness/generation. Having potential gain of x over a series of future generations.  If the gain of x is less that the fitness/generation rate of a new network in training on that specific area of the game, there is a potential for a beneficial boost in drilling a new network/ merging a new network rather than continuing with the current training.</w:t>
+      </w:r>
+    </w:p>
+    <w:p>
+      <w:r>
+        <w:t>Stuck State:</w:t>
       </w:r>
     </w:p>
     <w:p/>
@@ -1721,10 +1740,31 @@
       <w:szCs w:val="24"/>
     </w:rPr>
   </w:style>
+  <w:style w:type="paragraph" w:styleId="Heading4">
+    <w:name w:val="heading 4"/>
+    <w:basedOn w:val="Normal"/>
+    <w:next w:val="Normal"/>
+    <w:link w:val="Heading4Char"/>
+    <w:uiPriority w:val="9"/>
+    <w:unhideWhenUsed/>
+    <w:qFormat/>
+    <w:rsid w:val="00DD7BDF"/>
+    <w:pPr>
+      <w:keepNext/>
+      <w:keepLines/>
+      <w:spacing w:before="40" w:after="0"/>
+      <w:outlineLvl w:val="3"/>
+    </w:pPr>
+    <w:rPr>
+      <w:rFonts w:asciiTheme="majorHAnsi" w:eastAsiaTheme="majorEastAsia" w:hAnsiTheme="majorHAnsi" w:cstheme="majorBidi"/>
+      <w:i/>
+      <w:iCs/>
+      <w:color w:val="2F5496" w:themeColor="accent1" w:themeShade="BF"/>
+    </w:rPr>
+  </w:style>
   <w:style w:type="character" w:default="1" w:styleId="DefaultParagraphFont">
     <w:name w:val="Default Paragraph Font"/>
     <w:uiPriority w:val="1"/>
-    <w:semiHidden/>
     <w:unhideWhenUsed/>
   </w:style>
   <w:style w:type="table" w:default="1" w:styleId="TableNormal">
@@ -1849,6 +1889,19 @@
     <w:rPr>
       <w:color w:val="605E5C"/>
       <w:shd w:val="clear" w:color="auto" w:fill="E1DFDD"/>
+    </w:rPr>
+  </w:style>
+  <w:style w:type="character" w:customStyle="1" w:styleId="Heading4Char">
+    <w:name w:val="Heading 4 Char"/>
+    <w:basedOn w:val="DefaultParagraphFont"/>
+    <w:link w:val="Heading4"/>
+    <w:uiPriority w:val="9"/>
+    <w:rsid w:val="00DD7BDF"/>
+    <w:rPr>
+      <w:rFonts w:asciiTheme="majorHAnsi" w:eastAsiaTheme="majorEastAsia" w:hAnsiTheme="majorHAnsi" w:cstheme="majorBidi"/>
+      <w:i/>
+      <w:iCs/>
+      <w:color w:val="2F5496" w:themeColor="accent1" w:themeShade="BF"/>
     </w:rPr>
   </w:style>
 </w:styles>

</xml_diff>